<commit_message>
add midterm exam & hw7
</commit_message>
<xml_diff>
--- a/hw6/Homework 6.docx
+++ b/hw6/Homework 6.docx
@@ -481,7 +481,17 @@
         <w:ind w:left="720"/>
       </w:pPr>
       <w:r>
-        <w:t xml:space="preserve">LAR = (LFS - SWS) </w:t>
+        <w:t xml:space="preserve">LAR </w:t>
+      </w:r>
+      <w:r>
+        <w:rPr>
+          <w:rFonts w:ascii="Microsoft YaHei" w:eastAsia="Microsoft YaHei" w:hAnsi="Microsoft YaHei" w:cs="Microsoft YaHei"/>
+          <w:lang w:eastAsia="zh-CN"/>
+        </w:rPr>
+        <w:t>&lt;=</w:t>
+      </w:r>
+      <w:r>
+        <w:t xml:space="preserve"> (LFS - SWS) </w:t>
       </w:r>
     </w:p>
     <w:p>
@@ -489,7 +499,13 @@
         <w:ind w:left="720"/>
       </w:pPr>
       <w:r>
-        <w:t xml:space="preserve">LAR = (20 - 8) </w:t>
+        <w:t xml:space="preserve">LAR </w:t>
+      </w:r>
+      <w:r>
+        <w:t xml:space="preserve">&lt;= </w:t>
+      </w:r>
+      <w:r>
+        <w:t xml:space="preserve">(20 - 8) </w:t>
       </w:r>
     </w:p>
     <w:p>
@@ -497,7 +513,13 @@
         <w:ind w:left="720"/>
       </w:pPr>
       <w:r>
-        <w:t>LAR = 1</w:t>
+        <w:t xml:space="preserve">LAR </w:t>
+      </w:r>
+      <w:r>
+        <w:t xml:space="preserve">&gt;= </w:t>
+      </w:r>
+      <w:r>
+        <w:t>1</w:t>
       </w:r>
       <w:r>
         <w:t>2</w:t>
@@ -513,7 +535,13 @@
       </w:r>
       <w:proofErr w:type="gramEnd"/>
       <w:r>
-        <w:t xml:space="preserve"> the value of LAR in this scenario is 1</w:t>
+        <w:t xml:space="preserve"> the value of LAR in this scenario </w:t>
+      </w:r>
+      <w:r>
+        <w:t xml:space="preserve">is at least </w:t>
+      </w:r>
+      <w:r>
+        <w:t>1</w:t>
       </w:r>
       <w:r>
         <w:t>2</w:t>
@@ -943,7 +971,7 @@
   <w:docDefaults>
     <w:rPrDefault>
       <w:rPr>
-        <w:rFonts w:asciiTheme="minorHAnsi" w:eastAsiaTheme="minorHAnsi" w:hAnsiTheme="minorHAnsi" w:cstheme="minorBidi"/>
+        <w:rFonts w:asciiTheme="minorHAnsi" w:eastAsiaTheme="minorEastAsia" w:hAnsiTheme="minorHAnsi" w:cstheme="minorBidi"/>
         <w:sz w:val="22"/>
         <w:szCs w:val="22"/>
         <w:lang w:val="en-US" w:eastAsia="en-US" w:bidi="ar-SA"/>

</xml_diff>